<commit_message>
Added diabetes.txt to biostats-1
</commit_message>
<xml_diff>
--- a/biostats-1/doc/simon-5501-02-data-types.docx
+++ b/biostats-1/doc/simon-5501-02-data-types.docx
@@ -100,6 +100,224 @@
           <w:sz w:val="24"/>
           <w:szCs w:val="24"/>
         </w:rPr>
+        <w:t xml:space="preserve"> Save this document in PDF format and submit it on Canvas. Include your last name, the course </w:t>
+      </w:r>
+      <w:proofErr w:type="gramStart"/>
+      <w:r>
+        <w:rPr>
+          <w:rFonts w:ascii="Times New Roman" w:hAnsi="Times New Roman" w:cs="Times New Roman"/>
+          <w:color w:val="C00000"/>
+          <w:sz w:val="24"/>
+          <w:szCs w:val="24"/>
+        </w:rPr>
+        <w:t>number</w:t>
+      </w:r>
+      <w:proofErr w:type="gramEnd"/>
+      <w:r>
+        <w:rPr>
+          <w:rFonts w:ascii="Times New Roman" w:hAnsi="Times New Roman" w:cs="Times New Roman"/>
+          <w:color w:val="C00000"/>
+          <w:sz w:val="24"/>
+          <w:szCs w:val="24"/>
+        </w:rPr>
+        <w:t xml:space="preserve"> and the module number in the name of your file.</w:t>
+      </w:r>
+    </w:p>
+    <w:p>
+      <w:pPr>
+        <w:rPr>
+          <w:rFonts w:ascii="Times New Roman" w:hAnsi="Times New Roman" w:cs="Times New Roman"/>
+          <w:color w:val="C00000"/>
+          <w:sz w:val="24"/>
+          <w:szCs w:val="24"/>
+        </w:rPr>
+      </w:pPr>
+      <w:r>
+        <w:rPr>
+          <w:rFonts w:ascii="Times New Roman" w:hAnsi="Times New Roman" w:cs="Times New Roman"/>
+          <w:color w:val="C00000"/>
+          <w:sz w:val="24"/>
+          <w:szCs w:val="24"/>
+        </w:rPr>
+        <w:t xml:space="preserve">1. </w:t>
+      </w:r>
+      <w:r>
+        <w:rPr>
+          <w:rFonts w:ascii="Times New Roman" w:hAnsi="Times New Roman" w:cs="Times New Roman"/>
+          <w:color w:val="C00000"/>
+          <w:sz w:val="24"/>
+          <w:szCs w:val="24"/>
+        </w:rPr>
+        <w:t>This was originally question 9 in Homework assignment</w:t>
+      </w:r>
+      <w:r>
+        <w:rPr>
+          <w:rFonts w:ascii="Times New Roman" w:hAnsi="Times New Roman" w:cs="Times New Roman"/>
+          <w:color w:val="C00000"/>
+          <w:sz w:val="24"/>
+          <w:szCs w:val="24"/>
+        </w:rPr>
+        <w:t xml:space="preserve"> 01</w:t>
+      </w:r>
+      <w:r>
+        <w:rPr>
+          <w:rFonts w:ascii="Times New Roman" w:hAnsi="Times New Roman" w:cs="Times New Roman"/>
+          <w:color w:val="C00000"/>
+          <w:sz w:val="24"/>
+          <w:szCs w:val="24"/>
+        </w:rPr>
+        <w:t>. Create a data dictionary for the dataset well-being.csv</w:t>
+      </w:r>
+      <w:r>
+        <w:rPr>
+          <w:rFonts w:ascii="Times New Roman" w:hAnsi="Times New Roman" w:cs="Times New Roman"/>
+          <w:color w:val="C00000"/>
+          <w:sz w:val="24"/>
+          <w:szCs w:val="24"/>
+        </w:rPr>
+        <w:t xml:space="preserve">. The data dictionary should specify who created the file (Monica Gaddis), when it was created (date unknown), </w:t>
+      </w:r>
+      <w:r>
+        <w:rPr>
+          <w:rFonts w:ascii="Times New Roman" w:hAnsi="Times New Roman" w:cs="Times New Roman"/>
+          <w:color w:val="C00000"/>
+          <w:sz w:val="24"/>
+          <w:szCs w:val="24"/>
+        </w:rPr>
+        <w:t xml:space="preserve">permissions (copyright by Monica Gaddis, educational uses of the file are acceptable), </w:t>
+      </w:r>
+      <w:r>
+        <w:rPr>
+          <w:rFonts w:ascii="Times New Roman" w:hAnsi="Times New Roman" w:cs="Times New Roman"/>
+          <w:color w:val="C00000"/>
+          <w:sz w:val="24"/>
+          <w:szCs w:val="24"/>
+        </w:rPr>
+        <w:t xml:space="preserve">how many rows and columns are in the dataset, what format the data was originally stored in (text file with comma delimiters), the variable names for each column of data (except </w:t>
+      </w:r>
+      <w:proofErr w:type="spellStart"/>
+      <w:r>
+        <w:rPr>
+          <w:rFonts w:ascii="Times New Roman" w:hAnsi="Times New Roman" w:cs="Times New Roman"/>
+          <w:color w:val="C00000"/>
+          <w:sz w:val="24"/>
+          <w:szCs w:val="24"/>
+        </w:rPr>
+        <w:t>bmi</w:t>
+      </w:r>
+      <w:proofErr w:type="spellEnd"/>
+      <w:r>
+        <w:rPr>
+          <w:rFonts w:ascii="Times New Roman" w:hAnsi="Times New Roman" w:cs="Times New Roman"/>
+          <w:color w:val="C00000"/>
+          <w:sz w:val="24"/>
+          <w:szCs w:val="24"/>
+        </w:rPr>
+        <w:t xml:space="preserve">) with a brief description of the variable. Be sure to include units of measurement and the categories associated with any number codes. </w:t>
+      </w:r>
+    </w:p>
+    <w:p>
+      <w:pPr>
+        <w:rPr>
+          <w:rFonts w:ascii="Times New Roman" w:hAnsi="Times New Roman" w:cs="Times New Roman"/>
+          <w:color w:val="C00000"/>
+          <w:sz w:val="24"/>
+          <w:szCs w:val="24"/>
+        </w:rPr>
+      </w:pPr>
+      <w:r>
+        <w:rPr>
+          <w:rFonts w:ascii="Times New Roman" w:hAnsi="Times New Roman" w:cs="Times New Roman"/>
+          <w:color w:val="C00000"/>
+          <w:sz w:val="24"/>
+          <w:szCs w:val="24"/>
+        </w:rPr>
+        <w:t>Include a brief documentation header at the top of the data dictionary listing your name and when you created the file.</w:t>
+      </w:r>
+    </w:p>
+    <w:p>
+      <w:pPr>
+        <w:rPr>
+          <w:rFonts w:ascii="Times New Roman" w:hAnsi="Times New Roman" w:cs="Times New Roman"/>
+          <w:color w:val="C00000"/>
+          <w:sz w:val="24"/>
+          <w:szCs w:val="24"/>
+        </w:rPr>
+      </w:pPr>
+      <w:r>
+        <w:rPr>
+          <w:rFonts w:ascii="Times New Roman" w:hAnsi="Times New Roman" w:cs="Times New Roman"/>
+          <w:color w:val="C00000"/>
+          <w:sz w:val="24"/>
+          <w:szCs w:val="24"/>
+        </w:rPr>
+        <w:t>Copy the information from your data dictionary here.</w:t>
+      </w:r>
+    </w:p>
+    <w:p>
+      <w:pPr>
+        <w:rPr>
+          <w:rFonts w:ascii="Times New Roman" w:hAnsi="Times New Roman" w:cs="Times New Roman"/>
+          <w:color w:val="C00000"/>
+          <w:sz w:val="24"/>
+          <w:szCs w:val="24"/>
+        </w:rPr>
+      </w:pPr>
+    </w:p>
+    <w:p>
+      <w:pPr>
+        <w:rPr>
+          <w:rFonts w:ascii="Times New Roman" w:hAnsi="Times New Roman" w:cs="Times New Roman"/>
+          <w:color w:val="C00000"/>
+          <w:sz w:val="24"/>
+          <w:szCs w:val="24"/>
+        </w:rPr>
+      </w:pPr>
+      <w:r>
+        <w:rPr>
+          <w:rFonts w:ascii="Times New Roman" w:hAnsi="Times New Roman" w:cs="Times New Roman"/>
+          <w:color w:val="C00000"/>
+          <w:sz w:val="24"/>
+          <w:szCs w:val="24"/>
+        </w:rPr>
+        <w:t xml:space="preserve">2. </w:t>
+      </w:r>
+      <w:r>
+        <w:rPr>
+          <w:rFonts w:ascii="Times New Roman" w:hAnsi="Times New Roman" w:cs="Times New Roman"/>
+          <w:color w:val="C00000"/>
+          <w:sz w:val="24"/>
+          <w:szCs w:val="24"/>
+        </w:rPr>
+        <w:t xml:space="preserve">Time can be a very confusing variable. Time </w:t>
+      </w:r>
+      <w:proofErr w:type="gramStart"/>
+      <w:r>
+        <w:rPr>
+          <w:rFonts w:ascii="Times New Roman" w:hAnsi="Times New Roman" w:cs="Times New Roman"/>
+          <w:color w:val="C00000"/>
+          <w:sz w:val="24"/>
+          <w:szCs w:val="24"/>
+        </w:rPr>
+        <w:t>actually is</w:t>
+      </w:r>
+      <w:proofErr w:type="gramEnd"/>
+      <w:r>
+        <w:rPr>
+          <w:rFonts w:ascii="Times New Roman" w:hAnsi="Times New Roman" w:cs="Times New Roman"/>
+          <w:color w:val="C00000"/>
+          <w:sz w:val="24"/>
+          <w:szCs w:val="24"/>
+        </w:rPr>
+        <w:t xml:space="preserve"> a variable that can qualify for all data types and classifications – depending on the context in which it is used.</w:t>
+      </w:r>
+      <w:r>
+        <w:rPr>
+          <w:rFonts w:ascii="Times New Roman" w:hAnsi="Times New Roman" w:cs="Times New Roman"/>
+          <w:color w:val="C00000"/>
+          <w:sz w:val="24"/>
+          <w:szCs w:val="24"/>
+        </w:rPr>
         <w:t xml:space="preserve"> </w:t>
       </w:r>
       <w:r>
@@ -109,7 +327,136 @@
           <w:sz w:val="24"/>
           <w:szCs w:val="24"/>
         </w:rPr>
-        <w:t xml:space="preserve">Save this document in PDF format and submit it on Canvas. Include your last name, the course </w:t>
+        <w:t>Explain a condition - not the example presented in lecture - for the variable time, for each of the following classifications:</w:t>
+      </w:r>
+    </w:p>
+    <w:p>
+      <w:pPr>
+        <w:ind w:firstLine="720"/>
+        <w:rPr>
+          <w:rFonts w:ascii="Times New Roman" w:hAnsi="Times New Roman" w:cs="Times New Roman"/>
+          <w:color w:val="C00000"/>
+          <w:sz w:val="24"/>
+          <w:szCs w:val="24"/>
+        </w:rPr>
+      </w:pPr>
+    </w:p>
+    <w:p>
+      <w:pPr>
+        <w:ind w:firstLine="720"/>
+        <w:rPr>
+          <w:rFonts w:ascii="Times New Roman" w:hAnsi="Times New Roman" w:cs="Times New Roman"/>
+          <w:color w:val="C00000"/>
+          <w:sz w:val="24"/>
+          <w:szCs w:val="24"/>
+        </w:rPr>
+      </w:pPr>
+      <w:r>
+        <w:rPr>
+          <w:rFonts w:ascii="Times New Roman" w:hAnsi="Times New Roman" w:cs="Times New Roman"/>
+          <w:color w:val="C00000"/>
+          <w:sz w:val="24"/>
+          <w:szCs w:val="24"/>
+        </w:rPr>
+        <w:t>Time as a Categorical variable</w:t>
+      </w:r>
+    </w:p>
+    <w:p>
+      <w:pPr>
+        <w:rPr>
+          <w:rFonts w:ascii="Times New Roman" w:hAnsi="Times New Roman" w:cs="Times New Roman"/>
+          <w:color w:val="C00000"/>
+          <w:sz w:val="24"/>
+          <w:szCs w:val="24"/>
+        </w:rPr>
+      </w:pPr>
+    </w:p>
+    <w:p>
+      <w:pPr>
+        <w:ind w:firstLine="720"/>
+        <w:rPr>
+          <w:rFonts w:ascii="Times New Roman" w:hAnsi="Times New Roman" w:cs="Times New Roman"/>
+          <w:color w:val="C00000"/>
+          <w:sz w:val="24"/>
+          <w:szCs w:val="24"/>
+        </w:rPr>
+      </w:pPr>
+      <w:r>
+        <w:rPr>
+          <w:rFonts w:ascii="Times New Roman" w:hAnsi="Times New Roman" w:cs="Times New Roman"/>
+          <w:color w:val="C00000"/>
+          <w:sz w:val="24"/>
+          <w:szCs w:val="24"/>
+        </w:rPr>
+        <w:t>Time as a Discrete variable</w:t>
+      </w:r>
+    </w:p>
+    <w:p>
+      <w:pPr>
+        <w:rPr>
+          <w:rFonts w:ascii="Times New Roman" w:hAnsi="Times New Roman" w:cs="Times New Roman"/>
+          <w:color w:val="C00000"/>
+          <w:sz w:val="24"/>
+          <w:szCs w:val="24"/>
+        </w:rPr>
+      </w:pPr>
+    </w:p>
+    <w:p>
+      <w:pPr>
+        <w:ind w:firstLine="720"/>
+        <w:rPr>
+          <w:rFonts w:ascii="Times New Roman" w:hAnsi="Times New Roman" w:cs="Times New Roman"/>
+          <w:color w:val="C00000"/>
+          <w:sz w:val="24"/>
+          <w:szCs w:val="24"/>
+        </w:rPr>
+      </w:pPr>
+      <w:r>
+        <w:rPr>
+          <w:rFonts w:ascii="Times New Roman" w:hAnsi="Times New Roman" w:cs="Times New Roman"/>
+          <w:color w:val="C00000"/>
+          <w:sz w:val="24"/>
+          <w:szCs w:val="24"/>
+        </w:rPr>
+        <w:t>Time as a Continuous variable</w:t>
+      </w:r>
+    </w:p>
+    <w:p>
+      <w:pPr>
+        <w:rPr>
+          <w:rFonts w:ascii="Times New Roman" w:hAnsi="Times New Roman" w:cs="Times New Roman"/>
+          <w:color w:val="C00000"/>
+          <w:sz w:val="24"/>
+          <w:szCs w:val="24"/>
+        </w:rPr>
+      </w:pPr>
+    </w:p>
+    <w:p>
+      <w:pPr>
+        <w:rPr>
+          <w:rFonts w:ascii="Times New Roman" w:hAnsi="Times New Roman" w:cs="Times New Roman"/>
+          <w:color w:val="C00000"/>
+          <w:sz w:val="24"/>
+          <w:szCs w:val="24"/>
+        </w:rPr>
+      </w:pPr>
+      <w:r>
+        <w:rPr>
+          <w:rFonts w:ascii="Times New Roman" w:hAnsi="Times New Roman" w:cs="Times New Roman"/>
+          <w:color w:val="C00000"/>
+          <w:sz w:val="24"/>
+          <w:szCs w:val="24"/>
+        </w:rPr>
+        <w:t xml:space="preserve">3. </w:t>
+      </w:r>
+      <w:r>
+        <w:rPr>
+          <w:rFonts w:ascii="Times New Roman" w:hAnsi="Times New Roman" w:cs="Times New Roman"/>
+          <w:color w:val="C00000"/>
+          <w:sz w:val="24"/>
+          <w:szCs w:val="24"/>
+        </w:rPr>
+        <w:t xml:space="preserve">Consider each of the following scenarios and for each scenario, identify variable type, </w:t>
       </w:r>
       <w:proofErr w:type="gramStart"/>
       <w:r>
@@ -119,7 +466,7 @@
           <w:sz w:val="24"/>
           <w:szCs w:val="24"/>
         </w:rPr>
-        <w:t>number</w:t>
+        <w:t>classification</w:t>
       </w:r>
       <w:proofErr w:type="gramEnd"/>
       <w:r>
@@ -129,140 +476,44 @@
           <w:sz w:val="24"/>
           <w:szCs w:val="24"/>
         </w:rPr>
-        <w:t xml:space="preserve"> and the module number in the name of your file.</w:t>
-      </w:r>
-    </w:p>
-    <w:p>
-      <w:pPr>
-        <w:rPr>
-          <w:rFonts w:ascii="Times New Roman" w:hAnsi="Times New Roman" w:cs="Times New Roman"/>
-          <w:color w:val="C00000"/>
-          <w:sz w:val="24"/>
-          <w:szCs w:val="24"/>
-        </w:rPr>
-      </w:pPr>
-      <w:r>
-        <w:rPr>
-          <w:rFonts w:ascii="Times New Roman" w:hAnsi="Times New Roman" w:cs="Times New Roman"/>
-          <w:color w:val="C00000"/>
-          <w:sz w:val="24"/>
-          <w:szCs w:val="24"/>
-        </w:rPr>
-        <w:t xml:space="preserve">1. </w:t>
-      </w:r>
-      <w:r>
-        <w:rPr>
-          <w:rFonts w:ascii="Times New Roman" w:hAnsi="Times New Roman" w:cs="Times New Roman"/>
-          <w:color w:val="C00000"/>
-          <w:sz w:val="24"/>
-          <w:szCs w:val="24"/>
-        </w:rPr>
-        <w:t>This was originally question 9 in Homework assignment</w:t>
-      </w:r>
-      <w:r>
-        <w:rPr>
-          <w:rFonts w:ascii="Times New Roman" w:hAnsi="Times New Roman" w:cs="Times New Roman"/>
-          <w:color w:val="C00000"/>
-          <w:sz w:val="24"/>
-          <w:szCs w:val="24"/>
-        </w:rPr>
-        <w:t xml:space="preserve"> 01</w:t>
-      </w:r>
-      <w:r>
-        <w:rPr>
-          <w:rFonts w:ascii="Times New Roman" w:hAnsi="Times New Roman" w:cs="Times New Roman"/>
-          <w:color w:val="C00000"/>
-          <w:sz w:val="24"/>
-          <w:szCs w:val="24"/>
-        </w:rPr>
-        <w:t>. Create a data dictionary for the dataset well-being.csv</w:t>
-      </w:r>
-      <w:r>
-        <w:rPr>
-          <w:rFonts w:ascii="Times New Roman" w:hAnsi="Times New Roman" w:cs="Times New Roman"/>
-          <w:color w:val="C00000"/>
-          <w:sz w:val="24"/>
-          <w:szCs w:val="24"/>
-        </w:rPr>
-        <w:t xml:space="preserve">. The data dictionary should specify who created the file (Monica Gaddis), when it was created (date unknown), how many rows and columns are in the dataset, what format the data was originally stored in (text file with comma delimiters), the variable names for each column of data (except </w:t>
-      </w:r>
-      <w:proofErr w:type="spellStart"/>
-      <w:r>
-        <w:rPr>
-          <w:rFonts w:ascii="Times New Roman" w:hAnsi="Times New Roman" w:cs="Times New Roman"/>
-          <w:color w:val="C00000"/>
-          <w:sz w:val="24"/>
-          <w:szCs w:val="24"/>
-        </w:rPr>
-        <w:t>bmi</w:t>
-      </w:r>
-      <w:proofErr w:type="spellEnd"/>
-      <w:r>
-        <w:rPr>
-          <w:rFonts w:ascii="Times New Roman" w:hAnsi="Times New Roman" w:cs="Times New Roman"/>
-          <w:color w:val="C00000"/>
-          <w:sz w:val="24"/>
-          <w:szCs w:val="24"/>
-        </w:rPr>
-        <w:t>) with a brief description of the variable. Be sure to include units of measurement and the categories associated with any number codes. Copy the information from your data dictionary here.</w:t>
-      </w:r>
-    </w:p>
-    <w:p>
-      <w:pPr>
-        <w:rPr>
-          <w:rFonts w:ascii="Times New Roman" w:hAnsi="Times New Roman" w:cs="Times New Roman"/>
-          <w:color w:val="C00000"/>
-          <w:sz w:val="24"/>
-          <w:szCs w:val="24"/>
-        </w:rPr>
-      </w:pPr>
-    </w:p>
-    <w:p>
-      <w:pPr>
-        <w:rPr>
-          <w:rFonts w:ascii="Times New Roman" w:hAnsi="Times New Roman" w:cs="Times New Roman"/>
-          <w:color w:val="C00000"/>
-          <w:sz w:val="24"/>
-          <w:szCs w:val="24"/>
-        </w:rPr>
-      </w:pPr>
-      <w:r>
-        <w:rPr>
-          <w:rFonts w:ascii="Times New Roman" w:hAnsi="Times New Roman" w:cs="Times New Roman"/>
-          <w:color w:val="C00000"/>
-          <w:sz w:val="24"/>
-          <w:szCs w:val="24"/>
-        </w:rPr>
-        <w:t xml:space="preserve">2. </w:t>
-      </w:r>
-      <w:r>
-        <w:rPr>
-          <w:rFonts w:ascii="Times New Roman" w:hAnsi="Times New Roman" w:cs="Times New Roman"/>
-          <w:color w:val="C00000"/>
-          <w:sz w:val="24"/>
-          <w:szCs w:val="24"/>
-        </w:rPr>
-        <w:t xml:space="preserve">Time can be a very confusing variable. Time </w:t>
-      </w:r>
-      <w:proofErr w:type="gramStart"/>
-      <w:r>
-        <w:rPr>
-          <w:rFonts w:ascii="Times New Roman" w:hAnsi="Times New Roman" w:cs="Times New Roman"/>
-          <w:color w:val="C00000"/>
-          <w:sz w:val="24"/>
-          <w:szCs w:val="24"/>
-        </w:rPr>
-        <w:t>actually is</w:t>
-      </w:r>
-      <w:proofErr w:type="gramEnd"/>
-      <w:r>
-        <w:rPr>
-          <w:rFonts w:ascii="Times New Roman" w:hAnsi="Times New Roman" w:cs="Times New Roman"/>
-          <w:color w:val="C00000"/>
-          <w:sz w:val="24"/>
-          <w:szCs w:val="24"/>
-        </w:rPr>
-        <w:t xml:space="preserve"> a variable that can qualify for all data types and classifications – depending on the context in which it is used.</w:t>
+        <w:t xml:space="preserve"> and independent and dependent variables.</w:t>
+      </w:r>
+    </w:p>
+    <w:p>
+      <w:pPr>
+        <w:rPr>
+          <w:rFonts w:ascii="Times New Roman" w:hAnsi="Times New Roman" w:cs="Times New Roman"/>
+          <w:color w:val="C00000"/>
+          <w:sz w:val="24"/>
+          <w:szCs w:val="24"/>
+        </w:rPr>
+      </w:pPr>
+      <w:r>
+        <w:rPr>
+          <w:rFonts w:ascii="Times New Roman" w:hAnsi="Times New Roman" w:cs="Times New Roman"/>
+          <w:color w:val="C00000"/>
+          <w:sz w:val="24"/>
+          <w:szCs w:val="24"/>
+        </w:rPr>
+        <w:t xml:space="preserve">Scenario </w:t>
+      </w:r>
+      <w:r>
+        <w:rPr>
+          <w:rFonts w:ascii="Times New Roman" w:hAnsi="Times New Roman" w:cs="Times New Roman"/>
+          <w:color w:val="C00000"/>
+          <w:sz w:val="24"/>
+          <w:szCs w:val="24"/>
+        </w:rPr>
+        <w:t>3.</w:t>
+      </w:r>
+      <w:r>
+        <w:rPr>
+          <w:rFonts w:ascii="Times New Roman" w:hAnsi="Times New Roman" w:cs="Times New Roman"/>
+          <w:color w:val="C00000"/>
+          <w:sz w:val="24"/>
+          <w:szCs w:val="24"/>
+        </w:rPr>
+        <w:t>1:</w:t>
       </w:r>
       <w:r>
         <w:rPr>
@@ -280,7 +531,36 @@
           <w:sz w:val="24"/>
           <w:szCs w:val="24"/>
         </w:rPr>
-        <w:t>Explain a condition - not the example presented in lecture - for the variable time, for each of the following classifications:</w:t>
+        <w:t xml:space="preserve">Researchers want to know the effect of a new drug on the level of mean arterial pressure. The researchers measured mean arterial pressure prior to beginning an experimental course of the new medication and at one week after beginning the drug and 3 weeks after beginning the drug.  </w:t>
+      </w:r>
+    </w:p>
+    <w:p>
+      <w:pPr>
+        <w:rPr>
+          <w:rFonts w:ascii="Times New Roman" w:hAnsi="Times New Roman" w:cs="Times New Roman"/>
+          <w:color w:val="C00000"/>
+          <w:sz w:val="24"/>
+          <w:szCs w:val="24"/>
+        </w:rPr>
+      </w:pPr>
+    </w:p>
+    <w:p>
+      <w:pPr>
+        <w:rPr>
+          <w:rFonts w:ascii="Times New Roman" w:hAnsi="Times New Roman" w:cs="Times New Roman"/>
+          <w:color w:val="C00000"/>
+          <w:sz w:val="24"/>
+          <w:szCs w:val="24"/>
+        </w:rPr>
+      </w:pPr>
+      <w:r>
+        <w:rPr>
+          <w:rFonts w:ascii="Times New Roman" w:hAnsi="Times New Roman" w:cs="Times New Roman"/>
+          <w:color w:val="C00000"/>
+          <w:sz w:val="24"/>
+          <w:szCs w:val="24"/>
+        </w:rPr>
+        <w:t>Identify:</w:t>
       </w:r>
     </w:p>
     <w:p>
@@ -293,6 +573,61 @@
           <w:szCs w:val="24"/>
         </w:rPr>
       </w:pPr>
+      <w:r>
+        <w:rPr>
+          <w:rFonts w:ascii="Times New Roman" w:hAnsi="Times New Roman" w:cs="Times New Roman"/>
+          <w:color w:val="C00000"/>
+          <w:sz w:val="24"/>
+          <w:szCs w:val="24"/>
+        </w:rPr>
+        <w:lastRenderedPageBreak/>
+        <w:t>t</w:t>
+      </w:r>
+      <w:r>
+        <w:rPr>
+          <w:rFonts w:ascii="Times New Roman" w:hAnsi="Times New Roman" w:cs="Times New Roman"/>
+          <w:color w:val="C00000"/>
+          <w:sz w:val="24"/>
+          <w:szCs w:val="24"/>
+        </w:rPr>
+        <w:t xml:space="preserve">he </w:t>
+      </w:r>
+      <w:r>
+        <w:rPr>
+          <w:rFonts w:ascii="Times New Roman" w:hAnsi="Times New Roman" w:cs="Times New Roman"/>
+          <w:color w:val="C00000"/>
+          <w:sz w:val="24"/>
+          <w:szCs w:val="24"/>
+        </w:rPr>
+        <w:t>i</w:t>
+      </w:r>
+      <w:r>
+        <w:rPr>
+          <w:rFonts w:ascii="Times New Roman" w:hAnsi="Times New Roman" w:cs="Times New Roman"/>
+          <w:color w:val="C00000"/>
+          <w:sz w:val="24"/>
+          <w:szCs w:val="24"/>
+        </w:rPr>
+        <w:t xml:space="preserve">ndependent </w:t>
+      </w:r>
+      <w:r>
+        <w:rPr>
+          <w:rFonts w:ascii="Times New Roman" w:hAnsi="Times New Roman" w:cs="Times New Roman"/>
+          <w:color w:val="C00000"/>
+          <w:sz w:val="24"/>
+          <w:szCs w:val="24"/>
+        </w:rPr>
+        <w:t>v</w:t>
+      </w:r>
+      <w:r>
+        <w:rPr>
+          <w:rFonts w:ascii="Times New Roman" w:hAnsi="Times New Roman" w:cs="Times New Roman"/>
+          <w:color w:val="C00000"/>
+          <w:sz w:val="24"/>
+          <w:szCs w:val="24"/>
+        </w:rPr>
+        <w:t>ariable___________</w:t>
+      </w:r>
     </w:p>
     <w:p>
       <w:pPr>
@@ -311,228 +646,6 @@
           <w:sz w:val="24"/>
           <w:szCs w:val="24"/>
         </w:rPr>
-        <w:t>Time as a Categorical variable</w:t>
-      </w:r>
-    </w:p>
-    <w:p>
-      <w:pPr>
-        <w:rPr>
-          <w:rFonts w:ascii="Times New Roman" w:hAnsi="Times New Roman" w:cs="Times New Roman"/>
-          <w:color w:val="C00000"/>
-          <w:sz w:val="24"/>
-          <w:szCs w:val="24"/>
-        </w:rPr>
-      </w:pPr>
-    </w:p>
-    <w:p>
-      <w:pPr>
-        <w:ind w:firstLine="720"/>
-        <w:rPr>
-          <w:rFonts w:ascii="Times New Roman" w:hAnsi="Times New Roman" w:cs="Times New Roman"/>
-          <w:color w:val="C00000"/>
-          <w:sz w:val="24"/>
-          <w:szCs w:val="24"/>
-        </w:rPr>
-      </w:pPr>
-      <w:r>
-        <w:rPr>
-          <w:rFonts w:ascii="Times New Roman" w:hAnsi="Times New Roman" w:cs="Times New Roman"/>
-          <w:color w:val="C00000"/>
-          <w:sz w:val="24"/>
-          <w:szCs w:val="24"/>
-        </w:rPr>
-        <w:t>Time as a Discrete variable</w:t>
-      </w:r>
-    </w:p>
-    <w:p>
-      <w:pPr>
-        <w:rPr>
-          <w:rFonts w:ascii="Times New Roman" w:hAnsi="Times New Roman" w:cs="Times New Roman"/>
-          <w:color w:val="C00000"/>
-          <w:sz w:val="24"/>
-          <w:szCs w:val="24"/>
-        </w:rPr>
-      </w:pPr>
-    </w:p>
-    <w:p>
-      <w:pPr>
-        <w:ind w:firstLine="720"/>
-        <w:rPr>
-          <w:rFonts w:ascii="Times New Roman" w:hAnsi="Times New Roman" w:cs="Times New Roman"/>
-          <w:color w:val="C00000"/>
-          <w:sz w:val="24"/>
-          <w:szCs w:val="24"/>
-        </w:rPr>
-      </w:pPr>
-      <w:r>
-        <w:rPr>
-          <w:rFonts w:ascii="Times New Roman" w:hAnsi="Times New Roman" w:cs="Times New Roman"/>
-          <w:color w:val="C00000"/>
-          <w:sz w:val="24"/>
-          <w:szCs w:val="24"/>
-        </w:rPr>
-        <w:t>Time as a Continuous variable</w:t>
-      </w:r>
-    </w:p>
-    <w:p>
-      <w:pPr>
-        <w:rPr>
-          <w:rFonts w:ascii="Times New Roman" w:hAnsi="Times New Roman" w:cs="Times New Roman"/>
-          <w:color w:val="C00000"/>
-          <w:sz w:val="24"/>
-          <w:szCs w:val="24"/>
-        </w:rPr>
-      </w:pPr>
-    </w:p>
-    <w:p>
-      <w:pPr>
-        <w:rPr>
-          <w:rFonts w:ascii="Times New Roman" w:hAnsi="Times New Roman" w:cs="Times New Roman"/>
-          <w:color w:val="C00000"/>
-          <w:sz w:val="24"/>
-          <w:szCs w:val="24"/>
-        </w:rPr>
-      </w:pPr>
-      <w:r>
-        <w:rPr>
-          <w:rFonts w:ascii="Times New Roman" w:hAnsi="Times New Roman" w:cs="Times New Roman"/>
-          <w:color w:val="C00000"/>
-          <w:sz w:val="24"/>
-          <w:szCs w:val="24"/>
-        </w:rPr>
-        <w:t xml:space="preserve">3. </w:t>
-      </w:r>
-      <w:r>
-        <w:rPr>
-          <w:rFonts w:ascii="Times New Roman" w:hAnsi="Times New Roman" w:cs="Times New Roman"/>
-          <w:color w:val="C00000"/>
-          <w:sz w:val="24"/>
-          <w:szCs w:val="24"/>
-        </w:rPr>
-        <w:t xml:space="preserve">Consider each of the following scenarios and for each scenario, identify variable type, </w:t>
-      </w:r>
-      <w:proofErr w:type="gramStart"/>
-      <w:r>
-        <w:rPr>
-          <w:rFonts w:ascii="Times New Roman" w:hAnsi="Times New Roman" w:cs="Times New Roman"/>
-          <w:color w:val="C00000"/>
-          <w:sz w:val="24"/>
-          <w:szCs w:val="24"/>
-        </w:rPr>
-        <w:t>classification</w:t>
-      </w:r>
-      <w:proofErr w:type="gramEnd"/>
-      <w:r>
-        <w:rPr>
-          <w:rFonts w:ascii="Times New Roman" w:hAnsi="Times New Roman" w:cs="Times New Roman"/>
-          <w:color w:val="C00000"/>
-          <w:sz w:val="24"/>
-          <w:szCs w:val="24"/>
-        </w:rPr>
-        <w:t xml:space="preserve"> and independent and dependent variables.</w:t>
-      </w:r>
-    </w:p>
-    <w:p>
-      <w:pPr>
-        <w:rPr>
-          <w:rFonts w:ascii="Times New Roman" w:hAnsi="Times New Roman" w:cs="Times New Roman"/>
-          <w:color w:val="C00000"/>
-          <w:sz w:val="24"/>
-          <w:szCs w:val="24"/>
-        </w:rPr>
-      </w:pPr>
-      <w:r>
-        <w:rPr>
-          <w:rFonts w:ascii="Times New Roman" w:hAnsi="Times New Roman" w:cs="Times New Roman"/>
-          <w:color w:val="C00000"/>
-          <w:sz w:val="24"/>
-          <w:szCs w:val="24"/>
-        </w:rPr>
-        <w:t xml:space="preserve">Scenario </w:t>
-      </w:r>
-      <w:r>
-        <w:rPr>
-          <w:rFonts w:ascii="Times New Roman" w:hAnsi="Times New Roman" w:cs="Times New Roman"/>
-          <w:color w:val="C00000"/>
-          <w:sz w:val="24"/>
-          <w:szCs w:val="24"/>
-        </w:rPr>
-        <w:t>3.</w:t>
-      </w:r>
-      <w:r>
-        <w:rPr>
-          <w:rFonts w:ascii="Times New Roman" w:hAnsi="Times New Roman" w:cs="Times New Roman"/>
-          <w:color w:val="C00000"/>
-          <w:sz w:val="24"/>
-          <w:szCs w:val="24"/>
-        </w:rPr>
-        <w:t>1:</w:t>
-      </w:r>
-      <w:r>
-        <w:rPr>
-          <w:rFonts w:ascii="Times New Roman" w:hAnsi="Times New Roman" w:cs="Times New Roman"/>
-          <w:color w:val="C00000"/>
-          <w:sz w:val="24"/>
-          <w:szCs w:val="24"/>
-        </w:rPr>
-        <w:t xml:space="preserve"> </w:t>
-      </w:r>
-      <w:r>
-        <w:rPr>
-          <w:rFonts w:ascii="Times New Roman" w:hAnsi="Times New Roman" w:cs="Times New Roman"/>
-          <w:color w:val="C00000"/>
-          <w:sz w:val="24"/>
-          <w:szCs w:val="24"/>
-        </w:rPr>
-        <w:t xml:space="preserve">Researchers want to know the effect of a new drug on the level of mean arterial pressure. The researchers measured mean arterial pressure prior to beginning an experimental course of the new medication and at one week after beginning the drug and 3 weeks after beginning the drug.  </w:t>
-      </w:r>
-    </w:p>
-    <w:p>
-      <w:pPr>
-        <w:rPr>
-          <w:rFonts w:ascii="Times New Roman" w:hAnsi="Times New Roman" w:cs="Times New Roman"/>
-          <w:color w:val="C00000"/>
-          <w:sz w:val="24"/>
-          <w:szCs w:val="24"/>
-        </w:rPr>
-      </w:pPr>
-    </w:p>
-    <w:p>
-      <w:pPr>
-        <w:rPr>
-          <w:rFonts w:ascii="Times New Roman" w:hAnsi="Times New Roman" w:cs="Times New Roman"/>
-          <w:color w:val="C00000"/>
-          <w:sz w:val="24"/>
-          <w:szCs w:val="24"/>
-        </w:rPr>
-      </w:pPr>
-      <w:r>
-        <w:rPr>
-          <w:rFonts w:ascii="Times New Roman" w:hAnsi="Times New Roman" w:cs="Times New Roman"/>
-          <w:color w:val="C00000"/>
-          <w:sz w:val="24"/>
-          <w:szCs w:val="24"/>
-        </w:rPr>
-        <w:t>Identify:</w:t>
-      </w:r>
-    </w:p>
-    <w:p>
-      <w:pPr>
-        <w:ind w:firstLine="720"/>
-        <w:rPr>
-          <w:rFonts w:ascii="Times New Roman" w:hAnsi="Times New Roman" w:cs="Times New Roman"/>
-          <w:color w:val="C00000"/>
-          <w:sz w:val="24"/>
-          <w:szCs w:val="24"/>
-        </w:rPr>
-      </w:pPr>
-      <w:r>
-        <w:rPr>
-          <w:rFonts w:ascii="Times New Roman" w:hAnsi="Times New Roman" w:cs="Times New Roman"/>
-          <w:color w:val="C00000"/>
-          <w:sz w:val="24"/>
-          <w:szCs w:val="24"/>
-        </w:rPr>
         <w:t>t</w:t>
       </w:r>
       <w:r>
@@ -551,6 +664,61 @@
           <w:sz w:val="24"/>
           <w:szCs w:val="24"/>
         </w:rPr>
+        <w:t>d</w:t>
+      </w:r>
+      <w:r>
+        <w:rPr>
+          <w:rFonts w:ascii="Times New Roman" w:hAnsi="Times New Roman" w:cs="Times New Roman"/>
+          <w:color w:val="C00000"/>
+          <w:sz w:val="24"/>
+          <w:szCs w:val="24"/>
+        </w:rPr>
+        <w:t xml:space="preserve">ependent </w:t>
+      </w:r>
+      <w:r>
+        <w:rPr>
+          <w:rFonts w:ascii="Times New Roman" w:hAnsi="Times New Roman" w:cs="Times New Roman"/>
+          <w:color w:val="C00000"/>
+          <w:sz w:val="24"/>
+          <w:szCs w:val="24"/>
+        </w:rPr>
+        <w:t>v</w:t>
+      </w:r>
+      <w:r>
+        <w:rPr>
+          <w:rFonts w:ascii="Times New Roman" w:hAnsi="Times New Roman" w:cs="Times New Roman"/>
+          <w:color w:val="C00000"/>
+          <w:sz w:val="24"/>
+          <w:szCs w:val="24"/>
+        </w:rPr>
+        <w:t>ariable ____________</w:t>
+      </w:r>
+    </w:p>
+    <w:p>
+      <w:pPr>
+        <w:rPr>
+          <w:rFonts w:ascii="Times New Roman" w:hAnsi="Times New Roman" w:cs="Times New Roman"/>
+          <w:color w:val="C00000"/>
+          <w:sz w:val="24"/>
+          <w:szCs w:val="24"/>
+        </w:rPr>
+      </w:pPr>
+      <w:r>
+        <w:rPr>
+          <w:rFonts w:ascii="Times New Roman" w:hAnsi="Times New Roman" w:cs="Times New Roman"/>
+          <w:color w:val="C00000"/>
+          <w:sz w:val="24"/>
+          <w:szCs w:val="24"/>
+        </w:rPr>
+        <w:t xml:space="preserve">Considering the </w:t>
+      </w:r>
+      <w:r>
+        <w:rPr>
+          <w:rFonts w:ascii="Times New Roman" w:hAnsi="Times New Roman" w:cs="Times New Roman"/>
+          <w:color w:val="C00000"/>
+          <w:sz w:val="24"/>
+          <w:szCs w:val="24"/>
+        </w:rPr>
         <w:t>i</w:t>
       </w:r>
       <w:r>
@@ -578,126 +746,6 @@
           <w:sz w:val="24"/>
           <w:szCs w:val="24"/>
         </w:rPr>
-        <w:t>ariable___________</w:t>
-      </w:r>
-    </w:p>
-    <w:p>
-      <w:pPr>
-        <w:ind w:firstLine="720"/>
-        <w:rPr>
-          <w:rFonts w:ascii="Times New Roman" w:hAnsi="Times New Roman" w:cs="Times New Roman"/>
-          <w:color w:val="C00000"/>
-          <w:sz w:val="24"/>
-          <w:szCs w:val="24"/>
-        </w:rPr>
-      </w:pPr>
-      <w:r>
-        <w:rPr>
-          <w:rFonts w:ascii="Times New Roman" w:hAnsi="Times New Roman" w:cs="Times New Roman"/>
-          <w:color w:val="C00000"/>
-          <w:sz w:val="24"/>
-          <w:szCs w:val="24"/>
-        </w:rPr>
-        <w:t>t</w:t>
-      </w:r>
-      <w:r>
-        <w:rPr>
-          <w:rFonts w:ascii="Times New Roman" w:hAnsi="Times New Roman" w:cs="Times New Roman"/>
-          <w:color w:val="C00000"/>
-          <w:sz w:val="24"/>
-          <w:szCs w:val="24"/>
-        </w:rPr>
-        <w:t xml:space="preserve">he </w:t>
-      </w:r>
-      <w:r>
-        <w:rPr>
-          <w:rFonts w:ascii="Times New Roman" w:hAnsi="Times New Roman" w:cs="Times New Roman"/>
-          <w:color w:val="C00000"/>
-          <w:sz w:val="24"/>
-          <w:szCs w:val="24"/>
-        </w:rPr>
-        <w:t>d</w:t>
-      </w:r>
-      <w:r>
-        <w:rPr>
-          <w:rFonts w:ascii="Times New Roman" w:hAnsi="Times New Roman" w:cs="Times New Roman"/>
-          <w:color w:val="C00000"/>
-          <w:sz w:val="24"/>
-          <w:szCs w:val="24"/>
-        </w:rPr>
-        <w:t xml:space="preserve">ependent </w:t>
-      </w:r>
-      <w:r>
-        <w:rPr>
-          <w:rFonts w:ascii="Times New Roman" w:hAnsi="Times New Roman" w:cs="Times New Roman"/>
-          <w:color w:val="C00000"/>
-          <w:sz w:val="24"/>
-          <w:szCs w:val="24"/>
-        </w:rPr>
-        <w:t>v</w:t>
-      </w:r>
-      <w:r>
-        <w:rPr>
-          <w:rFonts w:ascii="Times New Roman" w:hAnsi="Times New Roman" w:cs="Times New Roman"/>
-          <w:color w:val="C00000"/>
-          <w:sz w:val="24"/>
-          <w:szCs w:val="24"/>
-        </w:rPr>
-        <w:t>ariable ____________</w:t>
-      </w:r>
-    </w:p>
-    <w:p>
-      <w:pPr>
-        <w:rPr>
-          <w:rFonts w:ascii="Times New Roman" w:hAnsi="Times New Roman" w:cs="Times New Roman"/>
-          <w:color w:val="C00000"/>
-          <w:sz w:val="24"/>
-          <w:szCs w:val="24"/>
-        </w:rPr>
-      </w:pPr>
-      <w:r>
-        <w:rPr>
-          <w:rFonts w:ascii="Times New Roman" w:hAnsi="Times New Roman" w:cs="Times New Roman"/>
-          <w:color w:val="C00000"/>
-          <w:sz w:val="24"/>
-          <w:szCs w:val="24"/>
-        </w:rPr>
-        <w:t xml:space="preserve">Considering the </w:t>
-      </w:r>
-      <w:r>
-        <w:rPr>
-          <w:rFonts w:ascii="Times New Roman" w:hAnsi="Times New Roman" w:cs="Times New Roman"/>
-          <w:color w:val="C00000"/>
-          <w:sz w:val="24"/>
-          <w:szCs w:val="24"/>
-        </w:rPr>
-        <w:t>i</w:t>
-      </w:r>
-      <w:r>
-        <w:rPr>
-          <w:rFonts w:ascii="Times New Roman" w:hAnsi="Times New Roman" w:cs="Times New Roman"/>
-          <w:color w:val="C00000"/>
-          <w:sz w:val="24"/>
-          <w:szCs w:val="24"/>
-        </w:rPr>
-        <w:t xml:space="preserve">ndependent </w:t>
-      </w:r>
-      <w:r>
-        <w:rPr>
-          <w:rFonts w:ascii="Times New Roman" w:hAnsi="Times New Roman" w:cs="Times New Roman"/>
-          <w:color w:val="C00000"/>
-          <w:sz w:val="24"/>
-          <w:szCs w:val="24"/>
-        </w:rPr>
-        <w:t>v</w:t>
-      </w:r>
-      <w:r>
-        <w:rPr>
-          <w:rFonts w:ascii="Times New Roman" w:hAnsi="Times New Roman" w:cs="Times New Roman"/>
-          <w:color w:val="C00000"/>
-          <w:sz w:val="24"/>
-          <w:szCs w:val="24"/>
-        </w:rPr>
         <w:t>ariable:</w:t>
       </w:r>
     </w:p>
@@ -717,7 +765,6 @@
           <w:sz w:val="24"/>
           <w:szCs w:val="24"/>
         </w:rPr>
-        <w:lastRenderedPageBreak/>
         <w:tab/>
       </w:r>
       <w:r>

</xml_diff>

<commit_message>
Updated week-02 in biostats-1
</commit_message>
<xml_diff>
--- a/biostats-1/doc/simon-5501-02-data-types.docx
+++ b/biostats-1/doc/simon-5501-02-data-types.docx
@@ -100,7 +100,25 @@
           <w:sz w:val="24"/>
           <w:szCs w:val="24"/>
         </w:rPr>
-        <w:t xml:space="preserve"> Save this document in PDF format and submit it on Canvas. Include your last name, the course </w:t>
+        <w:t xml:space="preserve"> </w:t>
+      </w:r>
+      <w:r>
+        <w:rPr>
+          <w:rFonts w:ascii="Times New Roman" w:hAnsi="Times New Roman" w:cs="Times New Roman"/>
+          <w:color w:val="C00000"/>
+          <w:sz w:val="24"/>
+          <w:szCs w:val="24"/>
+        </w:rPr>
+        <w:t xml:space="preserve">Keep both your answers and the original questions. </w:t>
+      </w:r>
+      <w:r>
+        <w:rPr>
+          <w:rFonts w:ascii="Times New Roman" w:hAnsi="Times New Roman" w:cs="Times New Roman"/>
+          <w:color w:val="C00000"/>
+          <w:sz w:val="24"/>
+          <w:szCs w:val="24"/>
+        </w:rPr>
+        <w:t xml:space="preserve">Save this document in PDF format and submit it on Canvas. Include your last name, the course </w:t>
       </w:r>
       <w:proofErr w:type="gramStart"/>
       <w:r>

</xml_diff>